<commit_message>
Updated Use Case Diagram and Description
</commit_message>
<xml_diff>
--- a/Documentation/Use Case Descriptions.docx
+++ b/Documentation/Use Case Descriptions.docx
@@ -1157,6 +1157,10 @@
     </w:tbl>
     <w:p/>
     <w:p/>
+    <w:p>
+      <w:bookmarkStart w:id="1" w:name="_GoBack"/>
+      <w:bookmarkEnd w:id="1"/>
+    </w:p>
     <w:tbl>
       <w:tblPr>
         <w:tblStyle w:val="TableGrid"/>
@@ -1186,7 +1190,6 @@
                 <w:b/>
                 <w:sz w:val="24"/>
               </w:rPr>
-              <w:lastRenderedPageBreak/>
               <w:t>View Knowledge Base</w:t>
             </w:r>
           </w:p>
@@ -1971,6 +1974,392 @@
         <w:br w:type="page"/>
       </w:r>
     </w:p>
+    <w:tbl>
+      <w:tblPr>
+        <w:tblStyle w:val="TableGrid"/>
+        <w:tblW w:w="0" w:type="auto"/>
+        <w:tblLook w:val="04A0" w:firstRow="1" w:lastRow="0" w:firstColumn="1" w:lastColumn="0" w:noHBand="0" w:noVBand="1"/>
+      </w:tblPr>
+      <w:tblGrid>
+        <w:gridCol w:w="2263"/>
+        <w:gridCol w:w="6753"/>
+      </w:tblGrid>
+      <w:tr>
+        <w:tc>
+          <w:tcPr>
+            <w:tcW w:w="9016" w:type="dxa"/>
+            <w:gridSpan w:val="2"/>
+            <w:shd w:val="clear" w:color="auto" w:fill="D0CECE" w:themeFill="background2" w:themeFillShade="E6"/>
+          </w:tcPr>
+          <w:p>
+            <w:pPr>
+              <w:jc w:val="center"/>
+              <w:rPr>
+                <w:b/>
+              </w:rPr>
+            </w:pPr>
+            <w:r>
+              <w:rPr>
+                <w:b/>
+                <w:sz w:val="24"/>
+              </w:rPr>
+              <w:lastRenderedPageBreak/>
+              <w:t>Mark Error Report as Completed</w:t>
+            </w:r>
+          </w:p>
+        </w:tc>
+      </w:tr>
+      <w:tr>
+        <w:tc>
+          <w:tcPr>
+            <w:tcW w:w="2263" w:type="dxa"/>
+            <w:shd w:val="clear" w:color="auto" w:fill="E7E6E6" w:themeFill="background2"/>
+          </w:tcPr>
+          <w:p>
+            <w:r>
+              <w:t>MAIN ACTORS:</w:t>
+            </w:r>
+          </w:p>
+        </w:tc>
+        <w:tc>
+          <w:tcPr>
+            <w:tcW w:w="6753" w:type="dxa"/>
+          </w:tcPr>
+          <w:p>
+            <w:pPr>
+              <w:pStyle w:val="ListParagraph"/>
+              <w:numPr>
+                <w:ilvl w:val="0"/>
+                <w:numId w:val="5"/>
+              </w:numPr>
+              <w:rPr>
+                <w:i/>
+              </w:rPr>
+            </w:pPr>
+            <w:r>
+              <w:rPr>
+                <w:i/>
+              </w:rPr>
+              <w:t>Staff</w:t>
+            </w:r>
+          </w:p>
+        </w:tc>
+      </w:tr>
+      <w:tr>
+        <w:tc>
+          <w:tcPr>
+            <w:tcW w:w="2263" w:type="dxa"/>
+            <w:shd w:val="clear" w:color="auto" w:fill="E7E6E6" w:themeFill="background2"/>
+          </w:tcPr>
+          <w:p>
+            <w:r>
+              <w:t>SECONDARY ACTORS:</w:t>
+            </w:r>
+          </w:p>
+        </w:tc>
+        <w:tc>
+          <w:tcPr>
+            <w:tcW w:w="6753" w:type="dxa"/>
+          </w:tcPr>
+          <w:p>
+            <w:pPr>
+              <w:pStyle w:val="ListParagraph"/>
+              <w:numPr>
+                <w:ilvl w:val="0"/>
+                <w:numId w:val="5"/>
+              </w:numPr>
+              <w:rPr>
+                <w:i/>
+              </w:rPr>
+            </w:pPr>
+            <w:r>
+              <w:rPr>
+                <w:i/>
+              </w:rPr>
+              <w:t>System</w:t>
+            </w:r>
+          </w:p>
+        </w:tc>
+      </w:tr>
+      <w:tr>
+        <w:tc>
+          <w:tcPr>
+            <w:tcW w:w="2263" w:type="dxa"/>
+            <w:shd w:val="clear" w:color="auto" w:fill="E7E6E6" w:themeFill="background2"/>
+          </w:tcPr>
+          <w:p>
+            <w:r>
+              <w:t>DESCRIPTION:</w:t>
+            </w:r>
+          </w:p>
+        </w:tc>
+        <w:tc>
+          <w:tcPr>
+            <w:tcW w:w="6753" w:type="dxa"/>
+          </w:tcPr>
+          <w:p>
+            <w:r>
+              <w:t xml:space="preserve">A specific report is </w:t>
+            </w:r>
+            <w:r>
+              <w:t>marked as completed</w:t>
+            </w:r>
+          </w:p>
+        </w:tc>
+      </w:tr>
+      <w:tr>
+        <w:tc>
+          <w:tcPr>
+            <w:tcW w:w="2263" w:type="dxa"/>
+            <w:shd w:val="clear" w:color="auto" w:fill="E7E6E6" w:themeFill="background2"/>
+          </w:tcPr>
+          <w:p>
+            <w:r>
+              <w:t>BASIC FLOW:</w:t>
+            </w:r>
+          </w:p>
+        </w:tc>
+        <w:tc>
+          <w:tcPr>
+            <w:tcW w:w="6753" w:type="dxa"/>
+          </w:tcPr>
+          <w:p>
+            <w:pPr>
+              <w:pStyle w:val="ListParagraph"/>
+              <w:numPr>
+                <w:ilvl w:val="0"/>
+                <w:numId w:val="19"/>
+              </w:numPr>
+            </w:pPr>
+            <w:r>
+              <w:rPr>
+                <w:i/>
+              </w:rPr>
+              <w:t>Actor</w:t>
+            </w:r>
+            <w:r>
+              <w:t xml:space="preserve"> selects report</w:t>
+            </w:r>
+          </w:p>
+          <w:p>
+            <w:pPr>
+              <w:pStyle w:val="ListParagraph"/>
+              <w:numPr>
+                <w:ilvl w:val="0"/>
+                <w:numId w:val="19"/>
+              </w:numPr>
+            </w:pPr>
+            <w:r>
+              <w:rPr>
+                <w:i/>
+              </w:rPr>
+              <w:t>Actor</w:t>
+            </w:r>
+            <w:r>
+              <w:t xml:space="preserve"> marks report as completed</w:t>
+            </w:r>
+          </w:p>
+          <w:p>
+            <w:pPr>
+              <w:pStyle w:val="ListParagraph"/>
+              <w:numPr>
+                <w:ilvl w:val="0"/>
+                <w:numId w:val="19"/>
+              </w:numPr>
+            </w:pPr>
+            <w:r>
+              <w:rPr>
+                <w:i/>
+              </w:rPr>
+              <w:t xml:space="preserve">System </w:t>
+            </w:r>
+            <w:r>
+              <w:t>updates report status</w:t>
+            </w:r>
+          </w:p>
+          <w:p>
+            <w:pPr>
+              <w:pStyle w:val="ListParagraph"/>
+              <w:numPr>
+                <w:ilvl w:val="0"/>
+                <w:numId w:val="19"/>
+              </w:numPr>
+            </w:pPr>
+            <w:r>
+              <w:rPr>
+                <w:i/>
+              </w:rPr>
+              <w:t>Actor</w:t>
+            </w:r>
+            <w:r>
+              <w:t xml:space="preserve"> is redirected to main page</w:t>
+            </w:r>
+          </w:p>
+        </w:tc>
+      </w:tr>
+      <w:tr>
+        <w:tc>
+          <w:tcPr>
+            <w:tcW w:w="2263" w:type="dxa"/>
+            <w:shd w:val="clear" w:color="auto" w:fill="E7E6E6" w:themeFill="background2"/>
+          </w:tcPr>
+          <w:p>
+            <w:r>
+              <w:t>ALTERNATIVE FLOW:</w:t>
+            </w:r>
+          </w:p>
+        </w:tc>
+        <w:tc>
+          <w:tcPr>
+            <w:tcW w:w="6753" w:type="dxa"/>
+          </w:tcPr>
+          <w:p>
+            <w:r>
+              <w:t>1</w:t>
+            </w:r>
+            <w:r>
+              <w:t>a. No report exists</w:t>
+            </w:r>
+          </w:p>
+          <w:p>
+            <w:pPr>
+              <w:pStyle w:val="ListParagraph"/>
+              <w:numPr>
+                <w:ilvl w:val="0"/>
+                <w:numId w:val="5"/>
+              </w:numPr>
+              <w:spacing w:after="160" w:line="259" w:lineRule="auto"/>
+            </w:pPr>
+            <w:r>
+              <w:rPr>
+                <w:i/>
+              </w:rPr>
+              <w:t>System</w:t>
+            </w:r>
+            <w:r>
+              <w:t xml:space="preserve"> informs </w:t>
+            </w:r>
+            <w:r>
+              <w:rPr>
+                <w:i/>
+              </w:rPr>
+              <w:t>Actor</w:t>
+            </w:r>
+            <w:r>
+              <w:t xml:space="preserve"> of error</w:t>
+            </w:r>
+          </w:p>
+          <w:p>
+            <w:pPr>
+              <w:pStyle w:val="ListParagraph"/>
+              <w:numPr>
+                <w:ilvl w:val="0"/>
+                <w:numId w:val="5"/>
+              </w:numPr>
+            </w:pPr>
+            <w:r>
+              <w:rPr>
+                <w:i/>
+              </w:rPr>
+              <w:t>Actor</w:t>
+            </w:r>
+            <w:r>
+              <w:t xml:space="preserve"> is redirected to </w:t>
+            </w:r>
+            <w:r>
+              <w:t xml:space="preserve">main </w:t>
+            </w:r>
+            <w:r>
+              <w:t>page</w:t>
+            </w:r>
+          </w:p>
+        </w:tc>
+      </w:tr>
+      <w:tr>
+        <w:tc>
+          <w:tcPr>
+            <w:tcW w:w="2263" w:type="dxa"/>
+            <w:shd w:val="clear" w:color="auto" w:fill="E7E6E6" w:themeFill="background2"/>
+          </w:tcPr>
+          <w:p>
+            <w:r>
+              <w:t>PRE-CONDITION</w:t>
+            </w:r>
+          </w:p>
+        </w:tc>
+        <w:tc>
+          <w:tcPr>
+            <w:tcW w:w="6753" w:type="dxa"/>
+          </w:tcPr>
+          <w:p>
+            <w:pPr>
+              <w:pStyle w:val="ListParagraph"/>
+              <w:numPr>
+                <w:ilvl w:val="0"/>
+                <w:numId w:val="5"/>
+              </w:numPr>
+            </w:pPr>
+            <w:r>
+              <w:t>Page is loaded</w:t>
+            </w:r>
+          </w:p>
+          <w:p>
+            <w:pPr>
+              <w:pStyle w:val="ListParagraph"/>
+              <w:numPr>
+                <w:ilvl w:val="0"/>
+                <w:numId w:val="5"/>
+              </w:numPr>
+            </w:pPr>
+            <w:r>
+              <w:rPr>
+                <w:i/>
+              </w:rPr>
+              <w:t>Actor</w:t>
+            </w:r>
+            <w:r>
+              <w:t xml:space="preserve"> is logged in</w:t>
+            </w:r>
+          </w:p>
+        </w:tc>
+      </w:tr>
+      <w:tr>
+        <w:trPr>
+          <w:trHeight w:val="58"/>
+        </w:trPr>
+        <w:tc>
+          <w:tcPr>
+            <w:tcW w:w="2263" w:type="dxa"/>
+            <w:shd w:val="clear" w:color="auto" w:fill="E7E6E6" w:themeFill="background2"/>
+          </w:tcPr>
+          <w:p>
+            <w:r>
+              <w:t>POST-CONDITION</w:t>
+            </w:r>
+          </w:p>
+        </w:tc>
+        <w:tc>
+          <w:tcPr>
+            <w:tcW w:w="6753" w:type="dxa"/>
+          </w:tcPr>
+          <w:p>
+            <w:pPr>
+              <w:pStyle w:val="ListParagraph"/>
+              <w:numPr>
+                <w:ilvl w:val="0"/>
+                <w:numId w:val="5"/>
+              </w:numPr>
+            </w:pPr>
+            <w:r>
+              <w:t xml:space="preserve">A specific report is </w:t>
+            </w:r>
+            <w:r>
+              <w:t>marked as completed</w:t>
+            </w:r>
+          </w:p>
+        </w:tc>
+      </w:tr>
+    </w:tbl>
     <w:p/>
     <w:tbl>
       <w:tblPr>
@@ -2001,7 +2390,21 @@
                 <w:b/>
                 <w:sz w:val="24"/>
               </w:rPr>
-              <w:t>Mark Error Report as Completed</w:t>
+              <w:t xml:space="preserve">Accept Marked </w:t>
+            </w:r>
+            <w:r>
+              <w:rPr>
+                <w:b/>
+                <w:sz w:val="24"/>
+              </w:rPr>
+              <w:t xml:space="preserve">as </w:t>
+            </w:r>
+            <w:r>
+              <w:rPr>
+                <w:b/>
+                <w:sz w:val="24"/>
+              </w:rPr>
+              <w:t>Completed Error Report</w:t>
             </w:r>
           </w:p>
         </w:tc>
@@ -2037,7 +2440,7 @@
               <w:rPr>
                 <w:i/>
               </w:rPr>
-              <w:t>Staff</w:t>
+              <w:t>Users</w:t>
             </w:r>
           </w:p>
         </w:tc>
@@ -2096,10 +2499,7 @@
           </w:tcPr>
           <w:p>
             <w:r>
-              <w:t xml:space="preserve">A specific report is </w:t>
-            </w:r>
-            <w:r>
-              <w:t>marked as completed</w:t>
+              <w:t>Actor can accept or deny error completion</w:t>
             </w:r>
           </w:p>
         </w:tc>
@@ -2125,7 +2525,7 @@
               <w:pStyle w:val="ListParagraph"/>
               <w:numPr>
                 <w:ilvl w:val="0"/>
-                <w:numId w:val="19"/>
+                <w:numId w:val="23"/>
               </w:numPr>
             </w:pPr>
             <w:r>
@@ -2143,9 +2543,21 @@
               <w:pStyle w:val="ListParagraph"/>
               <w:numPr>
                 <w:ilvl w:val="0"/>
-                <w:numId w:val="19"/>
-              </w:numPr>
-            </w:pPr>
+                <w:numId w:val="23"/>
+              </w:numPr>
+            </w:pPr>
+            <w:r>
+              <w:rPr>
+                <w:i/>
+              </w:rPr>
+              <w:t>System</w:t>
+            </w:r>
+            <w:r>
+              <w:t xml:space="preserve"> </w:t>
+            </w:r>
+            <w:r>
+              <w:t xml:space="preserve">informs </w:t>
+            </w:r>
             <w:r>
               <w:rPr>
                 <w:i/>
@@ -2153,15 +2565,33 @@
               <w:t>Actor</w:t>
             </w:r>
             <w:r>
-              <w:t xml:space="preserve"> marks report as completed</w:t>
-            </w:r>
-          </w:p>
-          <w:p>
-            <w:pPr>
-              <w:pStyle w:val="ListParagraph"/>
-              <w:numPr>
-                <w:ilvl w:val="0"/>
-                <w:numId w:val="19"/>
+              <w:t xml:space="preserve"> report has been marked as completed</w:t>
+            </w:r>
+          </w:p>
+          <w:p>
+            <w:pPr>
+              <w:pStyle w:val="ListParagraph"/>
+              <w:numPr>
+                <w:ilvl w:val="0"/>
+                <w:numId w:val="23"/>
+              </w:numPr>
+            </w:pPr>
+            <w:r>
+              <w:rPr>
+                <w:i/>
+              </w:rPr>
+              <w:t>Actor</w:t>
+            </w:r>
+            <w:r>
+              <w:t xml:space="preserve"> can then click accept or deny</w:t>
+            </w:r>
+          </w:p>
+          <w:p>
+            <w:pPr>
+              <w:pStyle w:val="ListParagraph"/>
+              <w:numPr>
+                <w:ilvl w:val="0"/>
+                <w:numId w:val="23"/>
               </w:numPr>
             </w:pPr>
             <w:r>
@@ -2171,15 +2601,15 @@
               <w:t xml:space="preserve">System </w:t>
             </w:r>
             <w:r>
-              <w:t>updates report status</w:t>
-            </w:r>
-          </w:p>
-          <w:p>
-            <w:pPr>
-              <w:pStyle w:val="ListParagraph"/>
-              <w:numPr>
-                <w:ilvl w:val="0"/>
-                <w:numId w:val="19"/>
+              <w:t>updates status of report</w:t>
+            </w:r>
+          </w:p>
+          <w:p>
+            <w:pPr>
+              <w:pStyle w:val="ListParagraph"/>
+              <w:numPr>
+                <w:ilvl w:val="0"/>
+                <w:numId w:val="23"/>
               </w:numPr>
             </w:pPr>
             <w:r>
@@ -2189,7 +2619,7 @@
               <w:t>Actor</w:t>
             </w:r>
             <w:r>
-              <w:t xml:space="preserve"> is redirected to main page</w:t>
+              <w:t xml:space="preserve"> will be redirected to main page</w:t>
             </w:r>
           </w:p>
         </w:tc>
@@ -2348,16 +2778,12 @@
               </w:numPr>
             </w:pPr>
             <w:r>
-              <w:t xml:space="preserve">A specific report is </w:t>
-            </w:r>
-            <w:r>
-              <w:t>marked as completed</w:t>
+              <w:t xml:space="preserve">Error report is accepted or denied </w:t>
             </w:r>
           </w:p>
         </w:tc>
       </w:tr>
     </w:tbl>
-    <w:p/>
     <w:p/>
     <w:tbl>
       <w:tblPr>
@@ -2388,23 +2814,7 @@
                 <w:b/>
                 <w:sz w:val="24"/>
               </w:rPr>
-              <w:t xml:space="preserve">Accept Marked </w:t>
-            </w:r>
-            <w:r>
-              <w:rPr>
-                <w:b/>
-                <w:sz w:val="24"/>
-              </w:rPr>
-              <w:t xml:space="preserve">as </w:t>
-            </w:r>
-            <w:bookmarkStart w:id="1" w:name="_GoBack"/>
-            <w:bookmarkEnd w:id="1"/>
-            <w:r>
-              <w:rPr>
-                <w:b/>
-                <w:sz w:val="24"/>
-              </w:rPr>
-              <w:t>Completed Error Report</w:t>
+              <w:t>Add to Knowledge Base</w:t>
             </w:r>
           </w:p>
         </w:tc>
@@ -2440,7 +2850,7 @@
               <w:rPr>
                 <w:i/>
               </w:rPr>
-              <w:t>Users</w:t>
+              <w:t>Staff</w:t>
             </w:r>
           </w:p>
         </w:tc>
@@ -2499,7 +2909,7 @@
           </w:tcPr>
           <w:p>
             <w:r>
-              <w:t>Actor can accept or deny error completion</w:t>
+              <w:t>Add a completed report to the knowledge base</w:t>
             </w:r>
           </w:p>
         </w:tc>
@@ -2525,101 +2935,47 @@
               <w:pStyle w:val="ListParagraph"/>
               <w:numPr>
                 <w:ilvl w:val="0"/>
-                <w:numId w:val="23"/>
-              </w:numPr>
-            </w:pPr>
-            <w:r>
-              <w:rPr>
-                <w:i/>
-              </w:rPr>
-              <w:t>Actor</w:t>
-            </w:r>
-            <w:r>
-              <w:t xml:space="preserve"> selects report</w:t>
-            </w:r>
-          </w:p>
-          <w:p>
-            <w:pPr>
-              <w:pStyle w:val="ListParagraph"/>
-              <w:numPr>
-                <w:ilvl w:val="0"/>
-                <w:numId w:val="23"/>
-              </w:numPr>
-            </w:pPr>
-            <w:r>
-              <w:rPr>
-                <w:i/>
-              </w:rPr>
-              <w:t>System</w:t>
-            </w:r>
-            <w:r>
-              <w:t xml:space="preserve"> </w:t>
-            </w:r>
-            <w:r>
-              <w:t xml:space="preserve">informs </w:t>
-            </w:r>
-            <w:r>
-              <w:rPr>
-                <w:i/>
-              </w:rPr>
-              <w:t>Actor</w:t>
-            </w:r>
-            <w:r>
-              <w:t xml:space="preserve"> report has been marked as completed</w:t>
-            </w:r>
-          </w:p>
-          <w:p>
-            <w:pPr>
-              <w:pStyle w:val="ListParagraph"/>
-              <w:numPr>
-                <w:ilvl w:val="0"/>
-                <w:numId w:val="23"/>
-              </w:numPr>
-            </w:pPr>
-            <w:r>
-              <w:rPr>
-                <w:i/>
-              </w:rPr>
-              <w:t>Actor</w:t>
-            </w:r>
-            <w:r>
-              <w:t xml:space="preserve"> can then click accept or deny</w:t>
-            </w:r>
-          </w:p>
-          <w:p>
-            <w:pPr>
-              <w:pStyle w:val="ListParagraph"/>
-              <w:numPr>
-                <w:ilvl w:val="0"/>
-                <w:numId w:val="23"/>
-              </w:numPr>
-            </w:pPr>
-            <w:r>
-              <w:rPr>
-                <w:i/>
-              </w:rPr>
-              <w:t xml:space="preserve">System </w:t>
-            </w:r>
-            <w:r>
-              <w:t>updates status of report</w:t>
-            </w:r>
-          </w:p>
-          <w:p>
-            <w:pPr>
-              <w:pStyle w:val="ListParagraph"/>
-              <w:numPr>
-                <w:ilvl w:val="0"/>
-                <w:numId w:val="23"/>
-              </w:numPr>
-            </w:pPr>
-            <w:r>
-              <w:rPr>
-                <w:i/>
-              </w:rPr>
-              <w:t>Actor</w:t>
-            </w:r>
-            <w:r>
-              <w:t xml:space="preserve"> will be redirected to main page</w:t>
+                <w:numId w:val="24"/>
+              </w:numPr>
+            </w:pPr>
+            <w:r>
+              <w:t>Actor opens completed report</w:t>
+            </w:r>
+          </w:p>
+          <w:p>
+            <w:pPr>
+              <w:pStyle w:val="ListParagraph"/>
+              <w:numPr>
+                <w:ilvl w:val="0"/>
+                <w:numId w:val="24"/>
+              </w:numPr>
+            </w:pPr>
+            <w:r>
+              <w:t>Actor clicks to add to Knowledge Base</w:t>
+            </w:r>
+          </w:p>
+          <w:p>
+            <w:pPr>
+              <w:pStyle w:val="ListParagraph"/>
+              <w:numPr>
+                <w:ilvl w:val="0"/>
+                <w:numId w:val="24"/>
+              </w:numPr>
+            </w:pPr>
+            <w:r>
+              <w:t>System informs Actor report was added</w:t>
+            </w:r>
+          </w:p>
+          <w:p>
+            <w:pPr>
+              <w:pStyle w:val="ListParagraph"/>
+              <w:numPr>
+                <w:ilvl w:val="0"/>
+                <w:numId w:val="24"/>
+              </w:numPr>
+            </w:pPr>
+            <w:r>
+              <w:t>Actor is redirected to main page</w:t>
             </w:r>
           </w:p>
         </w:tc>
@@ -2642,10 +2998,7 @@
           </w:tcPr>
           <w:p>
             <w:r>
-              <w:t>1</w:t>
-            </w:r>
-            <w:r>
-              <w:t>a. No report exists</w:t>
+              <w:t>3a.  Actor clicks do not add to Knowledge Base</w:t>
             </w:r>
           </w:p>
           <w:p>
@@ -2655,49 +3008,9 @@
                 <w:ilvl w:val="0"/>
                 <w:numId w:val="5"/>
               </w:numPr>
-              <w:spacing w:after="160" w:line="259" w:lineRule="auto"/>
-            </w:pPr>
-            <w:r>
-              <w:rPr>
-                <w:i/>
-              </w:rPr>
-              <w:t>System</w:t>
-            </w:r>
-            <w:r>
-              <w:t xml:space="preserve"> informs </w:t>
-            </w:r>
-            <w:r>
-              <w:rPr>
-                <w:i/>
-              </w:rPr>
-              <w:t>Actor</w:t>
-            </w:r>
-            <w:r>
-              <w:t xml:space="preserve"> of error</w:t>
-            </w:r>
-          </w:p>
-          <w:p>
-            <w:pPr>
-              <w:pStyle w:val="ListParagraph"/>
-              <w:numPr>
-                <w:ilvl w:val="0"/>
-                <w:numId w:val="5"/>
-              </w:numPr>
-            </w:pPr>
-            <w:r>
-              <w:rPr>
-                <w:i/>
-              </w:rPr>
-              <w:t>Actor</w:t>
-            </w:r>
-            <w:r>
-              <w:t xml:space="preserve"> is redirected to </w:t>
-            </w:r>
-            <w:r>
-              <w:t xml:space="preserve">main </w:t>
-            </w:r>
-            <w:r>
-              <w:t>page</w:t>
+            </w:pPr>
+            <w:r>
+              <w:t>Actor is redirected to main page</w:t>
             </w:r>
           </w:p>
         </w:tc>
@@ -2718,6 +3031,18 @@
           <w:tcPr>
             <w:tcW w:w="6753" w:type="dxa"/>
           </w:tcPr>
+          <w:p>
+            <w:pPr>
+              <w:pStyle w:val="ListParagraph"/>
+              <w:numPr>
+                <w:ilvl w:val="0"/>
+                <w:numId w:val="5"/>
+              </w:numPr>
+            </w:pPr>
+            <w:r>
+              <w:t>Report is marked as completed</w:t>
+            </w:r>
+          </w:p>
           <w:p>
             <w:pPr>
               <w:pStyle w:val="ListParagraph"/>
@@ -2778,7 +3103,7 @@
               </w:numPr>
             </w:pPr>
             <w:r>
-              <w:t xml:space="preserve">Error report is accepted or denied </w:t>
+              <w:t>A report is added to Knowledge base</w:t>
             </w:r>
           </w:p>
         </w:tc>
@@ -5629,7 +5954,7 @@
   <w:abstractNum w:abstractNumId="19" w15:restartNumberingAfterBreak="0">
     <w:nsid w:val="63BB51A5"/>
     <w:multiLevelType w:val="hybridMultilevel"/>
-    <w:tmpl w:val="E1C25586"/>
+    <w:tmpl w:val="E84A08CA"/>
     <w:lvl w:ilvl="0" w:tplc="0C090001">
       <w:start w:val="1"/>
       <w:numFmt w:val="bullet"/>
@@ -5740,6 +6065,95 @@
     </w:lvl>
   </w:abstractNum>
   <w:abstractNum w:abstractNumId="20" w15:restartNumberingAfterBreak="0">
+    <w:nsid w:val="6538574E"/>
+    <w:multiLevelType w:val="hybridMultilevel"/>
+    <w:tmpl w:val="E9FC1DB2"/>
+    <w:lvl w:ilvl="0" w:tplc="0C09000F">
+      <w:start w:val="1"/>
+      <w:numFmt w:val="decimal"/>
+      <w:lvlText w:val="%1."/>
+      <w:lvlJc w:val="left"/>
+      <w:pPr>
+        <w:ind w:left="720" w:hanging="360"/>
+      </w:pPr>
+      <w:rPr>
+        <w:rFonts w:hint="default"/>
+      </w:rPr>
+    </w:lvl>
+    <w:lvl w:ilvl="1" w:tplc="0C090019" w:tentative="1">
+      <w:start w:val="1"/>
+      <w:numFmt w:val="lowerLetter"/>
+      <w:lvlText w:val="%2."/>
+      <w:lvlJc w:val="left"/>
+      <w:pPr>
+        <w:ind w:left="1440" w:hanging="360"/>
+      </w:pPr>
+    </w:lvl>
+    <w:lvl w:ilvl="2" w:tplc="0C09001B" w:tentative="1">
+      <w:start w:val="1"/>
+      <w:numFmt w:val="lowerRoman"/>
+      <w:lvlText w:val="%3."/>
+      <w:lvlJc w:val="right"/>
+      <w:pPr>
+        <w:ind w:left="2160" w:hanging="180"/>
+      </w:pPr>
+    </w:lvl>
+    <w:lvl w:ilvl="3" w:tplc="0C09000F" w:tentative="1">
+      <w:start w:val="1"/>
+      <w:numFmt w:val="decimal"/>
+      <w:lvlText w:val="%4."/>
+      <w:lvlJc w:val="left"/>
+      <w:pPr>
+        <w:ind w:left="2880" w:hanging="360"/>
+      </w:pPr>
+    </w:lvl>
+    <w:lvl w:ilvl="4" w:tplc="0C090019" w:tentative="1">
+      <w:start w:val="1"/>
+      <w:numFmt w:val="lowerLetter"/>
+      <w:lvlText w:val="%5."/>
+      <w:lvlJc w:val="left"/>
+      <w:pPr>
+        <w:ind w:left="3600" w:hanging="360"/>
+      </w:pPr>
+    </w:lvl>
+    <w:lvl w:ilvl="5" w:tplc="0C09001B" w:tentative="1">
+      <w:start w:val="1"/>
+      <w:numFmt w:val="lowerRoman"/>
+      <w:lvlText w:val="%6."/>
+      <w:lvlJc w:val="right"/>
+      <w:pPr>
+        <w:ind w:left="4320" w:hanging="180"/>
+      </w:pPr>
+    </w:lvl>
+    <w:lvl w:ilvl="6" w:tplc="0C09000F" w:tentative="1">
+      <w:start w:val="1"/>
+      <w:numFmt w:val="decimal"/>
+      <w:lvlText w:val="%7."/>
+      <w:lvlJc w:val="left"/>
+      <w:pPr>
+        <w:ind w:left="5040" w:hanging="360"/>
+      </w:pPr>
+    </w:lvl>
+    <w:lvl w:ilvl="7" w:tplc="0C090019" w:tentative="1">
+      <w:start w:val="1"/>
+      <w:numFmt w:val="lowerLetter"/>
+      <w:lvlText w:val="%8."/>
+      <w:lvlJc w:val="left"/>
+      <w:pPr>
+        <w:ind w:left="5760" w:hanging="360"/>
+      </w:pPr>
+    </w:lvl>
+    <w:lvl w:ilvl="8" w:tplc="0C09001B" w:tentative="1">
+      <w:start w:val="1"/>
+      <w:numFmt w:val="lowerRoman"/>
+      <w:lvlText w:val="%9."/>
+      <w:lvlJc w:val="right"/>
+      <w:pPr>
+        <w:ind w:left="6480" w:hanging="180"/>
+      </w:pPr>
+    </w:lvl>
+  </w:abstractNum>
+  <w:abstractNum w:abstractNumId="21" w15:restartNumberingAfterBreak="0">
     <w:nsid w:val="676C5AE6"/>
     <w:multiLevelType w:val="hybridMultilevel"/>
     <w:tmpl w:val="C5AC1548"/>
@@ -5852,7 +6266,7 @@
       </w:rPr>
     </w:lvl>
   </w:abstractNum>
-  <w:abstractNum w:abstractNumId="21" w15:restartNumberingAfterBreak="0">
+  <w:abstractNum w:abstractNumId="22" w15:restartNumberingAfterBreak="0">
     <w:nsid w:val="6C641742"/>
     <w:multiLevelType w:val="hybridMultilevel"/>
     <w:tmpl w:val="0916D414"/>
@@ -5965,7 +6379,7 @@
       </w:rPr>
     </w:lvl>
   </w:abstractNum>
-  <w:abstractNum w:abstractNumId="22" w15:restartNumberingAfterBreak="0">
+  <w:abstractNum w:abstractNumId="23" w15:restartNumberingAfterBreak="0">
     <w:nsid w:val="714947CA"/>
     <w:multiLevelType w:val="hybridMultilevel"/>
     <w:tmpl w:val="D44C163A"/>
@@ -6073,10 +6487,10 @@
     <w:abstractNumId w:val="8"/>
   </w:num>
   <w:num w:numId="7">
-    <w:abstractNumId w:val="22"/>
+    <w:abstractNumId w:val="23"/>
   </w:num>
   <w:num w:numId="8">
-    <w:abstractNumId w:val="21"/>
+    <w:abstractNumId w:val="22"/>
   </w:num>
   <w:num w:numId="9">
     <w:abstractNumId w:val="12"/>
@@ -6094,7 +6508,7 @@
     <w:abstractNumId w:val="17"/>
   </w:num>
   <w:num w:numId="14">
-    <w:abstractNumId w:val="20"/>
+    <w:abstractNumId w:val="21"/>
   </w:num>
   <w:num w:numId="15">
     <w:abstractNumId w:val="5"/>
@@ -6123,6 +6537,9 @@
   <w:num w:numId="23">
     <w:abstractNumId w:val="14"/>
   </w:num>
+  <w:num w:numId="24">
+    <w:abstractNumId w:val="20"/>
+  </w:num>
 </w:numbering>
 </file>
 
@@ -6143,7 +6560,7 @@
       </w:pPr>
     </w:pPrDefault>
   </w:docDefaults>
-  <w:latentStyles w:defLockedState="0" w:defUIPriority="99" w:defSemiHidden="0" w:defUnhideWhenUsed="0" w:defQFormat="0" w:count="375">
+  <w:latentStyles w:defLockedState="0" w:defUIPriority="99" w:defSemiHidden="0" w:defUnhideWhenUsed="0" w:defQFormat="0" w:count="376">
     <w:lsdException w:name="Normal" w:uiPriority="0" w:qFormat="1"/>
     <w:lsdException w:name="heading 1" w:uiPriority="9" w:qFormat="1"/>
     <w:lsdException w:name="heading 2" w:semiHidden="1" w:uiPriority="9" w:unhideWhenUsed="1" w:qFormat="1"/>
@@ -6519,6 +6936,7 @@
     <w:lsdException w:name="Smart Hyperlink" w:semiHidden="1" w:unhideWhenUsed="1"/>
     <w:lsdException w:name="Hashtag" w:semiHidden="1" w:unhideWhenUsed="1"/>
     <w:lsdException w:name="Unresolved Mention" w:semiHidden="1" w:unhideWhenUsed="1"/>
+    <w:lsdException w:name="Smart Link" w:semiHidden="1" w:unhideWhenUsed="1"/>
   </w:latentStyles>
   <w:style w:type="paragraph" w:default="1" w:styleId="Normal">
     <w:name w:val="Normal"/>

</xml_diff>